<commit_message>
Written requirements for assignment requirements and stage 1 requirements
</commit_message>
<xml_diff>
--- a/docs/specification.docx
+++ b/docs/specification.docx
@@ -711,27 +711,7 @@
                 <w:sz w:val="20"/>
                 <w:szCs w:val="20"/>
               </w:rPr>
-              <w:t xml:space="preserve">Under the University scheme for anonymous marking, your name will remain concealed until after your assignment has been marked.  Please print your name clearly in the box at the top </w:t>
-            </w:r>
-            <w:proofErr w:type="gramStart"/>
-            <w:r>
-              <w:rPr>
-                <w:rFonts w:ascii="Arial" w:hAnsi="Arial"/>
-                <w:b/>
-                <w:sz w:val="20"/>
-                <w:szCs w:val="20"/>
-              </w:rPr>
-              <w:t>right hand</w:t>
-            </w:r>
-            <w:proofErr w:type="gramEnd"/>
-            <w:r>
-              <w:rPr>
-                <w:rFonts w:ascii="Arial" w:hAnsi="Arial"/>
-                <w:b/>
-                <w:sz w:val="20"/>
-                <w:szCs w:val="20"/>
-              </w:rPr>
-              <w:t xml:space="preserve"> corner, then sign, fold and seal.  </w:t>
+              <w:t xml:space="preserve">Under the University scheme for anonymous marking, your name will remain concealed until after your assignment has been marked.  Please print your name clearly in the box at the top right hand corner, then sign, fold and seal.  </w:t>
             </w:r>
             <w:r>
               <w:rPr>
@@ -858,21 +838,7 @@
               <w:rPr>
                 <w:rFonts w:ascii="Arial" w:hAnsi="Arial"/>
               </w:rPr>
-              <w:t xml:space="preserve">I declare that the work I am submitting for assessment contains no section copied in whole or in part from any other source unless it is explicitly identified by means of quotation marks, or in the case of very long quotations, by means of wholly indented paragraphs.   I declare that I have also acknowledged such quotations by providing detailed references in an approved format.  I understand that unidentified and unreferenced copying both constitute plagiarism, which is one of a number of very serious offences under the University of Hull’s Code of Practice on the Use of Unfair </w:t>
-            </w:r>
-            <w:proofErr w:type="gramStart"/>
-            <w:r>
-              <w:rPr>
-                <w:rFonts w:ascii="Arial" w:hAnsi="Arial"/>
-              </w:rPr>
-              <w:t>Means  -</w:t>
-            </w:r>
-            <w:proofErr w:type="gramEnd"/>
-            <w:r>
-              <w:rPr>
-                <w:rFonts w:ascii="Arial" w:hAnsi="Arial"/>
-              </w:rPr>
-              <w:t xml:space="preserve"> www.hull.ac.uk/handbook</w:t>
+              <w:t>I declare that the work I am submitting for assessment contains no section copied in whole or in part from any other source unless it is explicitly identified by means of quotation marks, or in the case of very long quotations, by means of wholly indented paragraphs.   I declare that I have also acknowledged such quotations by providing detailed references in an approved format.  I understand that unidentified and unreferenced copying both constitute plagiarism, which is one of a number of very serious offences under the University of Hull’s Code of Practice on the Use of Unfair Means  - www.hull.ac.uk/handbook</w:t>
             </w:r>
           </w:p>
         </w:tc>
@@ -2059,13 +2025,32 @@
         <w:t xml:space="preserve"> and specific requirements for this game.</w:t>
       </w:r>
     </w:p>
-    <w:p/>
+    <w:p>
+      <w:r>
+        <w:t>This document will not outline the solution design of the program. This can be found in my solution design document.</w:t>
+      </w:r>
+    </w:p>
+    <w:p>
+      <w:pPr>
+        <w:rPr>
+          <w:caps/>
+          <w:color w:val="833C0B" w:themeColor="accent2" w:themeShade="80"/>
+          <w:spacing w:val="20"/>
+          <w:sz w:val="28"/>
+          <w:szCs w:val="28"/>
+        </w:rPr>
+      </w:pPr>
+      <w:bookmarkStart w:id="1" w:name="_Toc31875882"/>
+      <w:r>
+        <w:br w:type="page"/>
+      </w:r>
+    </w:p>
     <w:p>
       <w:pPr>
         <w:pStyle w:val="Heading1"/>
       </w:pPr>
-      <w:bookmarkStart w:id="1" w:name="_Toc31875882"/>
-      <w:r>
+      <w:r>
+        <w:lastRenderedPageBreak/>
         <w:t>Game Concept</w:t>
       </w:r>
       <w:bookmarkEnd w:id="1"/>
@@ -2092,15 +2077,7 @@
         <w:t xml:space="preserve"> </w:t>
       </w:r>
       <w:r>
-        <w:t xml:space="preserve">You will be able to buy upgrades from a shop menu, </w:t>
-      </w:r>
-      <w:proofErr w:type="gramStart"/>
-      <w:r>
-        <w:t>and also</w:t>
-      </w:r>
-      <w:proofErr w:type="gramEnd"/>
-      <w:r>
-        <w:t xml:space="preserve"> be able to</w:t>
+        <w:t>You will be able to buy upgrades from a shop menu, and also be able to</w:t>
       </w:r>
       <w:r>
         <w:t xml:space="preserve"> pick a doctrine</w:t>
@@ -2276,12 +2253,1023 @@
       </w:r>
     </w:p>
     <w:p>
+      <w:pPr>
+        <w:rPr>
+          <w:caps/>
+          <w:color w:val="833C0B" w:themeColor="accent2" w:themeShade="80"/>
+          <w:spacing w:val="20"/>
+          <w:sz w:val="28"/>
+          <w:szCs w:val="28"/>
+        </w:rPr>
+      </w:pPr>
       <w:r>
         <w:br w:type="page"/>
       </w:r>
-      <w:bookmarkStart w:id="6" w:name="_GoBack"/>
-      <w:bookmarkEnd w:id="6"/>
     </w:p>
+    <w:p>
+      <w:pPr>
+        <w:pStyle w:val="Heading1"/>
+      </w:pPr>
+      <w:r>
+        <w:lastRenderedPageBreak/>
+        <w:t>Requirements</w:t>
+      </w:r>
+    </w:p>
+    <w:p>
+      <w:pPr>
+        <w:pStyle w:val="Heading2"/>
+      </w:pPr>
+      <w:r>
+        <w:t>Assignment Requirements</w:t>
+      </w:r>
+    </w:p>
+    <w:p/>
+    <w:tbl>
+      <w:tblPr>
+        <w:tblStyle w:val="TableGrid"/>
+        <w:tblW w:w="0" w:type="auto"/>
+        <w:tblLook w:val="04A0" w:firstRow="1" w:lastRow="0" w:firstColumn="1" w:lastColumn="0" w:noHBand="0" w:noVBand="1"/>
+      </w:tblPr>
+      <w:tblGrid>
+        <w:gridCol w:w="4814"/>
+        <w:gridCol w:w="4814"/>
+      </w:tblGrid>
+      <w:tr>
+        <w:tc>
+          <w:tcPr>
+            <w:tcW w:w="4814" w:type="dxa"/>
+          </w:tcPr>
+          <w:p>
+            <w:pPr>
+              <w:rPr>
+                <w:i/>
+                <w:iCs/>
+              </w:rPr>
+            </w:pPr>
+            <w:r>
+              <w:rPr>
+                <w:i/>
+                <w:iCs/>
+              </w:rPr>
+              <w:t>Id</w:t>
+            </w:r>
+          </w:p>
+        </w:tc>
+        <w:tc>
+          <w:tcPr>
+            <w:tcW w:w="4814" w:type="dxa"/>
+          </w:tcPr>
+          <w:p>
+            <w:pPr>
+              <w:rPr>
+                <w:i/>
+                <w:iCs/>
+              </w:rPr>
+            </w:pPr>
+            <w:r>
+              <w:rPr>
+                <w:i/>
+                <w:iCs/>
+              </w:rPr>
+              <w:t>Description</w:t>
+            </w:r>
+          </w:p>
+        </w:tc>
+      </w:tr>
+      <w:tr>
+        <w:tc>
+          <w:tcPr>
+            <w:tcW w:w="4814" w:type="dxa"/>
+          </w:tcPr>
+          <w:p>
+            <w:r>
+              <w:t>ASS_01</w:t>
+            </w:r>
+          </w:p>
+        </w:tc>
+        <w:tc>
+          <w:tcPr>
+            <w:tcW w:w="4814" w:type="dxa"/>
+          </w:tcPr>
+          <w:p>
+            <w:r>
+              <w:t>The program shall have a menu</w:t>
+            </w:r>
+            <w:r>
+              <w:t>.</w:t>
+            </w:r>
+          </w:p>
+        </w:tc>
+      </w:tr>
+      <w:tr>
+        <w:tc>
+          <w:tcPr>
+            <w:tcW w:w="4814" w:type="dxa"/>
+          </w:tcPr>
+          <w:p>
+            <w:r>
+              <w:t>ASS_02</w:t>
+            </w:r>
+          </w:p>
+        </w:tc>
+        <w:tc>
+          <w:tcPr>
+            <w:tcW w:w="4814" w:type="dxa"/>
+          </w:tcPr>
+          <w:p>
+            <w:r>
+              <w:t>The program shall have a leader board.</w:t>
+            </w:r>
+          </w:p>
+        </w:tc>
+      </w:tr>
+      <w:tr>
+        <w:tc>
+          <w:tcPr>
+            <w:tcW w:w="4814" w:type="dxa"/>
+          </w:tcPr>
+          <w:p>
+            <w:r>
+              <w:t>ASS_03</w:t>
+            </w:r>
+          </w:p>
+        </w:tc>
+        <w:tc>
+          <w:tcPr>
+            <w:tcW w:w="4814" w:type="dxa"/>
+          </w:tcPr>
+          <w:p>
+            <w:r>
+              <w:t>The program</w:t>
+            </w:r>
+            <w:r>
+              <w:t xml:space="preserve"> code</w:t>
+            </w:r>
+            <w:r>
+              <w:t xml:space="preserve"> shall use inheritance.</w:t>
+            </w:r>
+          </w:p>
+        </w:tc>
+      </w:tr>
+      <w:tr>
+        <w:tc>
+          <w:tcPr>
+            <w:tcW w:w="4814" w:type="dxa"/>
+          </w:tcPr>
+          <w:p>
+            <w:r>
+              <w:t>ASS_04</w:t>
+            </w:r>
+          </w:p>
+        </w:tc>
+        <w:tc>
+          <w:tcPr>
+            <w:tcW w:w="4814" w:type="dxa"/>
+          </w:tcPr>
+          <w:p>
+            <w:r>
+              <w:t xml:space="preserve">The program </w:t>
+            </w:r>
+            <w:r>
+              <w:t xml:space="preserve">code </w:t>
+            </w:r>
+            <w:r>
+              <w:t>shall use encapsulation.</w:t>
+            </w:r>
+          </w:p>
+        </w:tc>
+      </w:tr>
+      <w:tr>
+        <w:tc>
+          <w:tcPr>
+            <w:tcW w:w="4814" w:type="dxa"/>
+          </w:tcPr>
+          <w:p>
+            <w:r>
+              <w:t>ASS_05</w:t>
+            </w:r>
+          </w:p>
+        </w:tc>
+        <w:tc>
+          <w:tcPr>
+            <w:tcW w:w="4814" w:type="dxa"/>
+          </w:tcPr>
+          <w:p>
+            <w:r>
+              <w:t xml:space="preserve">The program </w:t>
+            </w:r>
+            <w:r>
+              <w:t xml:space="preserve">code </w:t>
+            </w:r>
+            <w:r>
+              <w:t>shall use polymorphism.</w:t>
+            </w:r>
+          </w:p>
+        </w:tc>
+      </w:tr>
+      <w:tr>
+        <w:tc>
+          <w:tcPr>
+            <w:tcW w:w="4814" w:type="dxa"/>
+          </w:tcPr>
+          <w:p>
+            <w:r>
+              <w:t>ASS_06</w:t>
+            </w:r>
+          </w:p>
+        </w:tc>
+        <w:tc>
+          <w:tcPr>
+            <w:tcW w:w="4814" w:type="dxa"/>
+          </w:tcPr>
+          <w:p>
+            <w:r>
+              <w:t>The program code shall be commented.</w:t>
+            </w:r>
+          </w:p>
+        </w:tc>
+      </w:tr>
+      <w:tr>
+        <w:tc>
+          <w:tcPr>
+            <w:tcW w:w="4814" w:type="dxa"/>
+          </w:tcPr>
+          <w:p/>
+        </w:tc>
+        <w:tc>
+          <w:tcPr>
+            <w:tcW w:w="4814" w:type="dxa"/>
+          </w:tcPr>
+          <w:p/>
+        </w:tc>
+      </w:tr>
+    </w:tbl>
+    <w:p/>
+    <w:p>
+      <w:pPr>
+        <w:pStyle w:val="Heading2"/>
+      </w:pPr>
+      <w:r>
+        <w:t>Stage 1 Requirements</w:t>
+      </w:r>
+    </w:p>
+    <w:tbl>
+      <w:tblPr>
+        <w:tblStyle w:val="TableGrid"/>
+        <w:tblW w:w="0" w:type="auto"/>
+        <w:tblLook w:val="04A0" w:firstRow="1" w:lastRow="0" w:firstColumn="1" w:lastColumn="0" w:noHBand="0" w:noVBand="1"/>
+      </w:tblPr>
+      <w:tblGrid>
+        <w:gridCol w:w="4814"/>
+        <w:gridCol w:w="4814"/>
+      </w:tblGrid>
+      <w:tr>
+        <w:tc>
+          <w:tcPr>
+            <w:tcW w:w="4814" w:type="dxa"/>
+          </w:tcPr>
+          <w:p>
+            <w:pPr>
+              <w:rPr>
+                <w:i/>
+                <w:iCs/>
+              </w:rPr>
+            </w:pPr>
+            <w:r>
+              <w:rPr>
+                <w:i/>
+                <w:iCs/>
+              </w:rPr>
+              <w:t>Id</w:t>
+            </w:r>
+          </w:p>
+        </w:tc>
+        <w:tc>
+          <w:tcPr>
+            <w:tcW w:w="4814" w:type="dxa"/>
+          </w:tcPr>
+          <w:p>
+            <w:pPr>
+              <w:rPr>
+                <w:i/>
+                <w:iCs/>
+              </w:rPr>
+            </w:pPr>
+            <w:r>
+              <w:rPr>
+                <w:i/>
+                <w:iCs/>
+              </w:rPr>
+              <w:t>Description</w:t>
+            </w:r>
+          </w:p>
+        </w:tc>
+      </w:tr>
+      <w:tr>
+        <w:tc>
+          <w:tcPr>
+            <w:tcW w:w="4814" w:type="dxa"/>
+          </w:tcPr>
+          <w:p>
+            <w:r>
+              <w:t>STG1_01</w:t>
+            </w:r>
+          </w:p>
+        </w:tc>
+        <w:tc>
+          <w:tcPr>
+            <w:tcW w:w="4814" w:type="dxa"/>
+          </w:tcPr>
+          <w:p>
+            <w:r>
+              <w:t>The program shall have a “Gate” level.</w:t>
+            </w:r>
+          </w:p>
+        </w:tc>
+      </w:tr>
+      <w:tr>
+        <w:tc>
+          <w:tcPr>
+            <w:tcW w:w="4814" w:type="dxa"/>
+          </w:tcPr>
+          <w:p>
+            <w:r>
+              <w:t>STG1_02</w:t>
+            </w:r>
+          </w:p>
+        </w:tc>
+        <w:tc>
+          <w:tcPr>
+            <w:tcW w:w="4814" w:type="dxa"/>
+          </w:tcPr>
+          <w:p>
+            <w:r>
+              <w:t>The user shall start with five archers.</w:t>
+            </w:r>
+          </w:p>
+        </w:tc>
+      </w:tr>
+      <w:tr>
+        <w:tc>
+          <w:tcPr>
+            <w:tcW w:w="4814" w:type="dxa"/>
+          </w:tcPr>
+          <w:p>
+            <w:r>
+              <w:t>STG1_03</w:t>
+            </w:r>
+          </w:p>
+        </w:tc>
+        <w:tc>
+          <w:tcPr>
+            <w:tcW w:w="4814" w:type="dxa"/>
+          </w:tcPr>
+          <w:p>
+            <w:r>
+              <w:t>The user shall be able to purchase more archers.</w:t>
+            </w:r>
+          </w:p>
+        </w:tc>
+      </w:tr>
+      <w:tr>
+        <w:tc>
+          <w:tcPr>
+            <w:tcW w:w="4814" w:type="dxa"/>
+          </w:tcPr>
+          <w:p>
+            <w:r>
+              <w:t>STG1_04</w:t>
+            </w:r>
+          </w:p>
+        </w:tc>
+        <w:tc>
+          <w:tcPr>
+            <w:tcW w:w="4814" w:type="dxa"/>
+          </w:tcPr>
+          <w:p>
+            <w:r>
+              <w:t xml:space="preserve">The user shall be able to </w:t>
+            </w:r>
+            <w:r>
+              <w:t>earn money by killing enemies.</w:t>
+            </w:r>
+          </w:p>
+        </w:tc>
+      </w:tr>
+      <w:tr>
+        <w:tc>
+          <w:tcPr>
+            <w:tcW w:w="4814" w:type="dxa"/>
+          </w:tcPr>
+          <w:p>
+            <w:r>
+              <w:t>STG1_05</w:t>
+            </w:r>
+          </w:p>
+        </w:tc>
+        <w:tc>
+          <w:tcPr>
+            <w:tcW w:w="4814" w:type="dxa"/>
+          </w:tcPr>
+          <w:p>
+            <w:r>
+              <w:t>The program shall have waves of enemies.</w:t>
+            </w:r>
+          </w:p>
+        </w:tc>
+      </w:tr>
+      <w:tr>
+        <w:tc>
+          <w:tcPr>
+            <w:tcW w:w="4814" w:type="dxa"/>
+          </w:tcPr>
+          <w:p>
+            <w:r>
+              <w:t>STG1_06</w:t>
+            </w:r>
+          </w:p>
+        </w:tc>
+        <w:tc>
+          <w:tcPr>
+            <w:tcW w:w="4814" w:type="dxa"/>
+          </w:tcPr>
+          <w:p>
+            <w:r>
+              <w:t>The program shall increase the enemy strength of the waves by 20% each time. [1]</w:t>
+            </w:r>
+          </w:p>
+        </w:tc>
+      </w:tr>
+      <w:tr>
+        <w:tc>
+          <w:tcPr>
+            <w:tcW w:w="4814" w:type="dxa"/>
+          </w:tcPr>
+          <w:p>
+            <w:r>
+              <w:t>STG1_07</w:t>
+            </w:r>
+          </w:p>
+        </w:tc>
+        <w:tc>
+          <w:tcPr>
+            <w:tcW w:w="4814" w:type="dxa"/>
+          </w:tcPr>
+          <w:p>
+            <w:r>
+              <w:t>The program shall have a “private” enemy type.</w:t>
+            </w:r>
+          </w:p>
+        </w:tc>
+      </w:tr>
+      <w:tr>
+        <w:tc>
+          <w:tcPr>
+            <w:tcW w:w="4814" w:type="dxa"/>
+          </w:tcPr>
+          <w:p>
+            <w:r>
+              <w:t>STG1_08</w:t>
+            </w:r>
+          </w:p>
+        </w:tc>
+        <w:tc>
+          <w:tcPr>
+            <w:tcW w:w="4814" w:type="dxa"/>
+          </w:tcPr>
+          <w:p>
+            <w:r>
+              <w:t>The private enemy type shall be a ranged unit, firing flaming arrows that deal dam</w:t>
+            </w:r>
+            <w:r>
+              <w:t>age to the gate walls.</w:t>
+            </w:r>
+          </w:p>
+        </w:tc>
+      </w:tr>
+      <w:tr>
+        <w:tc>
+          <w:tcPr>
+            <w:tcW w:w="4814" w:type="dxa"/>
+          </w:tcPr>
+          <w:p>
+            <w:r>
+              <w:t>STG1_09</w:t>
+            </w:r>
+          </w:p>
+        </w:tc>
+        <w:tc>
+          <w:tcPr>
+            <w:tcW w:w="4814" w:type="dxa"/>
+          </w:tcPr>
+          <w:p>
+            <w:r>
+              <w:t>The program shall have a “captain” enemy type.</w:t>
+            </w:r>
+          </w:p>
+        </w:tc>
+      </w:tr>
+      <w:tr>
+        <w:tc>
+          <w:tcPr>
+            <w:tcW w:w="4814" w:type="dxa"/>
+          </w:tcPr>
+          <w:p>
+            <w:r>
+              <w:t>STG1_10</w:t>
+            </w:r>
+          </w:p>
+        </w:tc>
+        <w:tc>
+          <w:tcPr>
+            <w:tcW w:w="4814" w:type="dxa"/>
+          </w:tcPr>
+          <w:p>
+            <w:r>
+              <w:t>The captain enemy type</w:t>
+            </w:r>
+            <w:r>
+              <w:t xml:space="preserve"> </w:t>
+            </w:r>
+            <w:r>
+              <w:t xml:space="preserve">shall be </w:t>
+            </w:r>
+            <w:r>
+              <w:t>a melee unit that uses a sword to deal damage to the gate walls.</w:t>
+            </w:r>
+          </w:p>
+        </w:tc>
+      </w:tr>
+      <w:tr>
+        <w:tc>
+          <w:tcPr>
+            <w:tcW w:w="4814" w:type="dxa"/>
+          </w:tcPr>
+          <w:p>
+            <w:r>
+              <w:t>STG1_11</w:t>
+            </w:r>
+          </w:p>
+        </w:tc>
+        <w:tc>
+          <w:tcPr>
+            <w:tcW w:w="4814" w:type="dxa"/>
+          </w:tcPr>
+          <w:p>
+            <w:r>
+              <w:t xml:space="preserve">The captain enemy type shall be </w:t>
+            </w:r>
+            <w:r>
+              <w:t>15% physically larger than the private enemy type.</w:t>
+            </w:r>
+          </w:p>
+        </w:tc>
+      </w:tr>
+      <w:tr>
+        <w:tc>
+          <w:tcPr>
+            <w:tcW w:w="4814" w:type="dxa"/>
+          </w:tcPr>
+          <w:p>
+            <w:r>
+              <w:t>STG1_12</w:t>
+            </w:r>
+          </w:p>
+        </w:tc>
+        <w:tc>
+          <w:tcPr>
+            <w:tcW w:w="4814" w:type="dxa"/>
+          </w:tcPr>
+          <w:p>
+            <w:r>
+              <w:t>The captain enemy type shall deal 40% more damage than the private enemy type. [1]</w:t>
+            </w:r>
+          </w:p>
+        </w:tc>
+      </w:tr>
+      <w:tr>
+        <w:tc>
+          <w:tcPr>
+            <w:tcW w:w="4814" w:type="dxa"/>
+          </w:tcPr>
+          <w:p>
+            <w:r>
+              <w:t>STG1_13</w:t>
+            </w:r>
+          </w:p>
+        </w:tc>
+        <w:tc>
+          <w:tcPr>
+            <w:tcW w:w="4814" w:type="dxa"/>
+          </w:tcPr>
+          <w:p>
+            <w:r>
+              <w:t>The program shall wait 20 seconds after the last enemy has died to starting the next wave of enemies.</w:t>
+            </w:r>
+          </w:p>
+        </w:tc>
+      </w:tr>
+      <w:tr>
+        <w:tc>
+          <w:tcPr>
+            <w:tcW w:w="4814" w:type="dxa"/>
+          </w:tcPr>
+          <w:p>
+            <w:r>
+              <w:t>STG1_14</w:t>
+            </w:r>
+          </w:p>
+        </w:tc>
+        <w:tc>
+          <w:tcPr>
+            <w:tcW w:w="4814" w:type="dxa"/>
+          </w:tcPr>
+          <w:p>
+            <w:r>
+              <w:t>The user shall be able to buy two upgrades for the gate level from an upgrade shop.</w:t>
+            </w:r>
+          </w:p>
+        </w:tc>
+      </w:tr>
+      <w:tr>
+        <w:tc>
+          <w:tcPr>
+            <w:tcW w:w="4814" w:type="dxa"/>
+          </w:tcPr>
+          <w:p>
+            <w:r>
+              <w:t>STG1_15</w:t>
+            </w:r>
+          </w:p>
+        </w:tc>
+        <w:tc>
+          <w:tcPr>
+            <w:tcW w:w="4814" w:type="dxa"/>
+          </w:tcPr>
+          <w:p>
+            <w:r>
+              <w:t>The leader board shall track scores in a</w:t>
+            </w:r>
+            <w:r>
+              <w:t xml:space="preserve"> local</w:t>
+            </w:r>
+            <w:r>
+              <w:t xml:space="preserve"> xml document.</w:t>
+            </w:r>
+          </w:p>
+        </w:tc>
+      </w:tr>
+      <w:tr>
+        <w:tc>
+          <w:tcPr>
+            <w:tcW w:w="4814" w:type="dxa"/>
+          </w:tcPr>
+          <w:p>
+            <w:r>
+              <w:t>STG1_16</w:t>
+            </w:r>
+          </w:p>
+        </w:tc>
+        <w:tc>
+          <w:tcPr>
+            <w:tcW w:w="4814" w:type="dxa"/>
+          </w:tcPr>
+          <w:p>
+            <w:r>
+              <w:t>The leader board shall calculate score based on the amount of enemy strength killed.</w:t>
+            </w:r>
+          </w:p>
+        </w:tc>
+      </w:tr>
+      <w:tr>
+        <w:tc>
+          <w:tcPr>
+            <w:tcW w:w="4814" w:type="dxa"/>
+          </w:tcPr>
+          <w:p>
+            <w:r>
+              <w:t>STG1_17</w:t>
+            </w:r>
+          </w:p>
+        </w:tc>
+        <w:tc>
+          <w:tcPr>
+            <w:tcW w:w="4814" w:type="dxa"/>
+          </w:tcPr>
+          <w:p>
+            <w:r>
+              <w:t>The “Gate” level shall have a capacity for 30</w:t>
+            </w:r>
+            <w:r>
+              <w:t xml:space="preserve"> friendly</w:t>
+            </w:r>
+            <w:r>
+              <w:t xml:space="preserve"> </w:t>
+            </w:r>
+            <w:r>
+              <w:t>archers.</w:t>
+            </w:r>
+            <w:bookmarkStart w:id="6" w:name="_GoBack"/>
+            <w:bookmarkEnd w:id="6"/>
+          </w:p>
+        </w:tc>
+      </w:tr>
+    </w:tbl>
+    <w:p/>
+    <w:p>
+      <w:r>
+        <w:t>[1] This is subject to change as the it may need balancing to make the game more enj</w:t>
+      </w:r>
+      <w:r>
+        <w:t>o</w:t>
+      </w:r>
+      <w:r>
+        <w:t>yable.</w:t>
+      </w:r>
+    </w:p>
+    <w:p>
+      <w:pPr>
+        <w:pStyle w:val="Heading2"/>
+      </w:pPr>
+      <w:r>
+        <w:lastRenderedPageBreak/>
+        <w:t>Stage 2 Requirements</w:t>
+      </w:r>
+    </w:p>
+    <w:tbl>
+      <w:tblPr>
+        <w:tblStyle w:val="TableGrid"/>
+        <w:tblW w:w="0" w:type="auto"/>
+        <w:tblLook w:val="04A0" w:firstRow="1" w:lastRow="0" w:firstColumn="1" w:lastColumn="0" w:noHBand="0" w:noVBand="1"/>
+      </w:tblPr>
+      <w:tblGrid>
+        <w:gridCol w:w="4814"/>
+        <w:gridCol w:w="4814"/>
+      </w:tblGrid>
+      <w:tr>
+        <w:tc>
+          <w:tcPr>
+            <w:tcW w:w="4814" w:type="dxa"/>
+          </w:tcPr>
+          <w:p>
+            <w:pPr>
+              <w:rPr>
+                <w:i/>
+                <w:iCs/>
+              </w:rPr>
+            </w:pPr>
+            <w:r>
+              <w:rPr>
+                <w:i/>
+                <w:iCs/>
+              </w:rPr>
+              <w:t>Id</w:t>
+            </w:r>
+          </w:p>
+        </w:tc>
+        <w:tc>
+          <w:tcPr>
+            <w:tcW w:w="4814" w:type="dxa"/>
+          </w:tcPr>
+          <w:p>
+            <w:pPr>
+              <w:rPr>
+                <w:i/>
+                <w:iCs/>
+              </w:rPr>
+            </w:pPr>
+            <w:r>
+              <w:rPr>
+                <w:i/>
+                <w:iCs/>
+              </w:rPr>
+              <w:t>Description</w:t>
+            </w:r>
+          </w:p>
+        </w:tc>
+      </w:tr>
+      <w:tr>
+        <w:tc>
+          <w:tcPr>
+            <w:tcW w:w="4814" w:type="dxa"/>
+          </w:tcPr>
+          <w:p>
+            <w:r>
+              <w:t>STG2_01</w:t>
+            </w:r>
+          </w:p>
+        </w:tc>
+        <w:tc>
+          <w:tcPr>
+            <w:tcW w:w="4814" w:type="dxa"/>
+          </w:tcPr>
+          <w:p/>
+        </w:tc>
+      </w:tr>
+      <w:tr>
+        <w:tc>
+          <w:tcPr>
+            <w:tcW w:w="4814" w:type="dxa"/>
+          </w:tcPr>
+          <w:p/>
+        </w:tc>
+        <w:tc>
+          <w:tcPr>
+            <w:tcW w:w="4814" w:type="dxa"/>
+          </w:tcPr>
+          <w:p/>
+        </w:tc>
+      </w:tr>
+    </w:tbl>
+    <w:p/>
+    <w:p>
+      <w:pPr>
+        <w:pStyle w:val="Heading2"/>
+      </w:pPr>
+      <w:r>
+        <w:t>Stage 3 requirements</w:t>
+      </w:r>
+    </w:p>
+    <w:tbl>
+      <w:tblPr>
+        <w:tblStyle w:val="TableGrid"/>
+        <w:tblW w:w="0" w:type="auto"/>
+        <w:tblLook w:val="04A0" w:firstRow="1" w:lastRow="0" w:firstColumn="1" w:lastColumn="0" w:noHBand="0" w:noVBand="1"/>
+      </w:tblPr>
+      <w:tblGrid>
+        <w:gridCol w:w="4814"/>
+        <w:gridCol w:w="4814"/>
+      </w:tblGrid>
+      <w:tr>
+        <w:tc>
+          <w:tcPr>
+            <w:tcW w:w="4814" w:type="dxa"/>
+          </w:tcPr>
+          <w:p>
+            <w:pPr>
+              <w:rPr>
+                <w:i/>
+                <w:iCs/>
+              </w:rPr>
+            </w:pPr>
+            <w:r>
+              <w:rPr>
+                <w:i/>
+                <w:iCs/>
+              </w:rPr>
+              <w:t>Id</w:t>
+            </w:r>
+          </w:p>
+        </w:tc>
+        <w:tc>
+          <w:tcPr>
+            <w:tcW w:w="4814" w:type="dxa"/>
+          </w:tcPr>
+          <w:p>
+            <w:pPr>
+              <w:rPr>
+                <w:i/>
+                <w:iCs/>
+              </w:rPr>
+            </w:pPr>
+            <w:r>
+              <w:rPr>
+                <w:i/>
+                <w:iCs/>
+              </w:rPr>
+              <w:t>Description</w:t>
+            </w:r>
+          </w:p>
+        </w:tc>
+      </w:tr>
+      <w:tr>
+        <w:tc>
+          <w:tcPr>
+            <w:tcW w:w="4814" w:type="dxa"/>
+          </w:tcPr>
+          <w:p>
+            <w:r>
+              <w:t>STG3_01</w:t>
+            </w:r>
+          </w:p>
+        </w:tc>
+        <w:tc>
+          <w:tcPr>
+            <w:tcW w:w="4814" w:type="dxa"/>
+          </w:tcPr>
+          <w:p/>
+        </w:tc>
+      </w:tr>
+      <w:tr>
+        <w:tc>
+          <w:tcPr>
+            <w:tcW w:w="4814" w:type="dxa"/>
+          </w:tcPr>
+          <w:p/>
+        </w:tc>
+        <w:tc>
+          <w:tcPr>
+            <w:tcW w:w="4814" w:type="dxa"/>
+          </w:tcPr>
+          <w:p/>
+        </w:tc>
+      </w:tr>
+    </w:tbl>
+    <w:p/>
+    <w:p>
+      <w:pPr>
+        <w:pStyle w:val="Heading2"/>
+      </w:pPr>
+      <w:r>
+        <w:t>Stage 4 Requirements</w:t>
+      </w:r>
+    </w:p>
+    <w:tbl>
+      <w:tblPr>
+        <w:tblStyle w:val="TableGrid"/>
+        <w:tblW w:w="0" w:type="auto"/>
+        <w:tblLook w:val="04A0" w:firstRow="1" w:lastRow="0" w:firstColumn="1" w:lastColumn="0" w:noHBand="0" w:noVBand="1"/>
+      </w:tblPr>
+      <w:tblGrid>
+        <w:gridCol w:w="4814"/>
+        <w:gridCol w:w="4814"/>
+      </w:tblGrid>
+      <w:tr>
+        <w:tc>
+          <w:tcPr>
+            <w:tcW w:w="4814" w:type="dxa"/>
+          </w:tcPr>
+          <w:p>
+            <w:pPr>
+              <w:rPr>
+                <w:i/>
+                <w:iCs/>
+              </w:rPr>
+            </w:pPr>
+            <w:r>
+              <w:rPr>
+                <w:i/>
+                <w:iCs/>
+              </w:rPr>
+              <w:t>Id</w:t>
+            </w:r>
+          </w:p>
+        </w:tc>
+        <w:tc>
+          <w:tcPr>
+            <w:tcW w:w="4814" w:type="dxa"/>
+          </w:tcPr>
+          <w:p>
+            <w:pPr>
+              <w:rPr>
+                <w:i/>
+                <w:iCs/>
+              </w:rPr>
+            </w:pPr>
+            <w:r>
+              <w:rPr>
+                <w:i/>
+                <w:iCs/>
+              </w:rPr>
+              <w:t>Description</w:t>
+            </w:r>
+          </w:p>
+        </w:tc>
+      </w:tr>
+      <w:tr>
+        <w:tc>
+          <w:tcPr>
+            <w:tcW w:w="4814" w:type="dxa"/>
+          </w:tcPr>
+          <w:p>
+            <w:r>
+              <w:t>STG4_01</w:t>
+            </w:r>
+          </w:p>
+        </w:tc>
+        <w:tc>
+          <w:tcPr>
+            <w:tcW w:w="4814" w:type="dxa"/>
+          </w:tcPr>
+          <w:p/>
+        </w:tc>
+      </w:tr>
+      <w:tr>
+        <w:tc>
+          <w:tcPr>
+            <w:tcW w:w="4814" w:type="dxa"/>
+          </w:tcPr>
+          <w:p/>
+        </w:tc>
+        <w:tc>
+          <w:tcPr>
+            <w:tcW w:w="4814" w:type="dxa"/>
+          </w:tcPr>
+          <w:p/>
+        </w:tc>
+      </w:tr>
+    </w:tbl>
+    <w:p/>
     <w:sectPr>
       <w:type w:val="continuous"/>
       <w:pgSz w:w="11906" w:h="16838" w:code="9"/>
@@ -3550,6 +4538,25 @@
       <w:ind w:left="220"/>
     </w:pPr>
   </w:style>
+  <w:style w:type="table" w:styleId="TableGrid">
+    <w:name w:val="Table Grid"/>
+    <w:basedOn w:val="TableNormal"/>
+    <w:uiPriority w:val="39"/>
+    <w:rsid w:val="00C63742"/>
+    <w:pPr>
+      <w:spacing w:after="0" w:line="240" w:lineRule="auto"/>
+    </w:pPr>
+    <w:tblPr>
+      <w:tblBorders>
+        <w:top w:val="single" w:sz="4" w:space="0" w:color="auto"/>
+        <w:left w:val="single" w:sz="4" w:space="0" w:color="auto"/>
+        <w:bottom w:val="single" w:sz="4" w:space="0" w:color="auto"/>
+        <w:right w:val="single" w:sz="4" w:space="0" w:color="auto"/>
+        <w:insideH w:val="single" w:sz="4" w:space="0" w:color="auto"/>
+        <w:insideV w:val="single" w:sz="4" w:space="0" w:color="auto"/>
+      </w:tblBorders>
+    </w:tblPr>
+  </w:style>
 </w:styles>
 </file>
 
@@ -3872,7 +4879,7 @@
 </file>
 
 <file path=customXml/itemProps2.xml><?xml version="1.0" encoding="utf-8"?>
-<ds:datastoreItem xmlns:ds="http://schemas.openxmlformats.org/officeDocument/2006/customXml" ds:itemID="{387A05B3-DED5-47F9-B56D-71B8F9673936}">
+<ds:datastoreItem xmlns:ds="http://schemas.openxmlformats.org/officeDocument/2006/customXml" ds:itemID="{B8E61272-ED28-48D1-AACD-DD038248EA2D}">
   <ds:schemaRefs>
     <ds:schemaRef ds:uri="http://schemas.openxmlformats.org/officeDocument/2006/bibliography"/>
   </ds:schemaRefs>

</xml_diff>